<commit_message>
Atualização do código do produto do Módulo 1
</commit_message>
<xml_diff>
--- a/Semana 5/Código-para-Produto-1.docx
+++ b/Semana 5/Código-para-Produto-1.docx
@@ -1088,14 +1088,14 @@
                 <w:szCs w:val="26"/>
                 <w:color w:val="000000"/>
               </w:rPr>
-              <w:t xml:space="preserve">10,132,849</w:t>
+              <w:t xml:space="preserve">10.132.849</w:t>
             </w:r>
           </w:p>
         </w:tc>
       </w:tr>
       <w:tr>
         <w:trPr>
-          <w:trHeight w:val="614" w:hRule="auto"/>
+          <w:trHeight w:val="590" w:hRule="auto"/>
         </w:trPr>
         body 2
         <w:tc>
@@ -1182,14 +1182,14 @@
                 <w:szCs w:val="26"/>
                 <w:color w:val="000000"/>
               </w:rPr>
-              <w:t xml:space="preserve">11,861,161</w:t>
+              <w:t xml:space="preserve">11.861.161</w:t>
             </w:r>
           </w:p>
         </w:tc>
       </w:tr>
       <w:tr>
         <w:trPr>
-          <w:trHeight w:val="614" w:hRule="auto"/>
+          <w:trHeight w:val="590" w:hRule="auto"/>
         </w:trPr>
         body 3
         <w:tc>
@@ -1276,14 +1276,14 @@
                 <w:szCs w:val="26"/>
                 <w:color w:val="000000"/>
               </w:rPr>
-              <w:t xml:space="preserve">37,511,921</w:t>
+              <w:t xml:space="preserve">37.511.921</w:t>
             </w:r>
           </w:p>
         </w:tc>
       </w:tr>
       <w:tr>
         <w:trPr>
-          <w:trHeight w:val="614" w:hRule="auto"/>
+          <w:trHeight w:val="590" w:hRule="auto"/>
         </w:trPr>
         body 4
         <w:tc>
@@ -1370,14 +1370,14 @@
                 <w:szCs w:val="26"/>
                 <w:color w:val="000000"/>
               </w:rPr>
-              <w:t xml:space="preserve">99,361,338</w:t>
+              <w:t xml:space="preserve">99.361.338</w:t>
             </w:r>
           </w:p>
         </w:tc>
       </w:tr>
       <w:tr>
         <w:trPr>
-          <w:trHeight w:val="614" w:hRule="auto"/>
+          <w:trHeight w:val="580" w:hRule="auto"/>
         </w:trPr>
         body 5
         <w:tc>
@@ -1464,7 +1464,7 @@
                 <w:szCs w:val="26"/>
                 <w:color w:val="000000"/>
               </w:rPr>
-              <w:t xml:space="preserve">38,997,490</w:t>
+              <w:t xml:space="preserve">38.997.490</w:t>
             </w:r>
           </w:p>
         </w:tc>
@@ -1558,14 +1558,14 @@
                 <w:szCs w:val="26"/>
                 <w:color w:val="000000"/>
               </w:rPr>
-              <w:t xml:space="preserve">38,437,756</w:t>
+              <w:t xml:space="preserve">38.437.756</w:t>
             </w:r>
           </w:p>
         </w:tc>
       </w:tr>
       <w:tr>
         <w:trPr>
-          <w:trHeight w:val="614" w:hRule="auto"/>
+          <w:trHeight w:val="590" w:hRule="auto"/>
         </w:trPr>
         body 7
         <w:tc>
@@ -1652,7 +1652,7 @@
                 <w:szCs w:val="26"/>
                 <w:color w:val="000000"/>
               </w:rPr>
-              <w:t xml:space="preserve">45,040,074</w:t>
+              <w:t xml:space="preserve">45.040.074</w:t>
             </w:r>
           </w:p>
         </w:tc>
@@ -1746,7 +1746,7 @@
                 <w:szCs w:val="26"/>
                 <w:color w:val="000000"/>
               </w:rPr>
-              <w:t xml:space="preserve">26,727,644</w:t>
+              <w:t xml:space="preserve">26.727.644</w:t>
             </w:r>
           </w:p>
         </w:tc>
@@ -1840,7 +1840,7 @@
                 <w:szCs w:val="26"/>
                 <w:color w:val="000000"/>
               </w:rPr>
-              <w:t xml:space="preserve">33,803,572</w:t>
+              <w:t xml:space="preserve">33.803.572</w:t>
             </w:r>
           </w:p>
         </w:tc>
@@ -1934,14 +1934,14 @@
                 <w:szCs w:val="26"/>
                 <w:color w:val="000000"/>
               </w:rPr>
-              <w:t xml:space="preserve">34,571,873</w:t>
+              <w:t xml:space="preserve">34.571.873</w:t>
             </w:r>
           </w:p>
         </w:tc>
       </w:tr>
       <w:tr>
         <w:trPr>
-          <w:trHeight w:val="614" w:hRule="auto"/>
+          <w:trHeight w:val="590" w:hRule="auto"/>
         </w:trPr>
         body11
         <w:tc>
@@ -2028,7 +2028,7 @@
                 <w:szCs w:val="26"/>
                 <w:color w:val="000000"/>
               </w:rPr>
-              <w:t xml:space="preserve">24,225,459</w:t>
+              <w:t xml:space="preserve">24.225.459</w:t>
             </w:r>
           </w:p>
         </w:tc>
@@ -2122,7 +2122,7 @@
                 <w:szCs w:val="26"/>
                 <w:color w:val="000000"/>
               </w:rPr>
-              <w:t xml:space="preserve">13,980,340</w:t>
+              <w:t xml:space="preserve">13.980.340</w:t>
             </w:r>
           </w:p>
         </w:tc>
@@ -2216,7 +2216,7 @@
                 <w:szCs w:val="26"/>
                 <w:color w:val="000000"/>
               </w:rPr>
-              <w:t xml:space="preserve">17,004,714</w:t>
+              <w:t xml:space="preserve">17.004.714</w:t>
             </w:r>
           </w:p>
         </w:tc>
@@ -2310,14 +2310,14 @@
                 <w:szCs w:val="26"/>
                 <w:color w:val="000000"/>
               </w:rPr>
-              <w:t xml:space="preserve">24,940,968</w:t>
+              <w:t xml:space="preserve">24.940.968</w:t>
             </w:r>
           </w:p>
         </w:tc>
       </w:tr>
       <w:tr>
         <w:trPr>
-          <w:trHeight w:val="614" w:hRule="auto"/>
+          <w:trHeight w:val="591" w:hRule="auto"/>
         </w:trPr>
         body15
         <w:tc>
@@ -2404,14 +2404,14 @@
                 <w:szCs w:val="26"/>
                 <w:color w:val="000000"/>
               </w:rPr>
-              <w:t xml:space="preserve">103,436,829</w:t>
+              <w:t xml:space="preserve">103.436.829</w:t>
             </w:r>
           </w:p>
         </w:tc>
       </w:tr>
       <w:tr>
         <w:trPr>
-          <w:trHeight w:val="614" w:hRule="auto"/>
+          <w:trHeight w:val="586" w:hRule="auto"/>
         </w:trPr>
         body16
         <w:tc>
@@ -2498,7 +2498,7 @@
                 <w:szCs w:val="26"/>
                 <w:color w:val="000000"/>
               </w:rPr>
-              <w:t xml:space="preserve">11,624,000</w:t>
+              <w:t xml:space="preserve">11.624.000</w:t>
             </w:r>
           </w:p>
         </w:tc>

</xml_diff>